<commit_message>
update gantt chart and progress report.
</commit_message>
<xml_diff>
--- a/Report/Progress4/CE-01 Progress Report 2565 v0.1.docx
+++ b/Report/Progress4/CE-01 Progress Report 2565 v0.1.docx
@@ -292,6 +292,69 @@
         <w:t>3</w:t>
       </w:r>
       <w:r>
+        <w:t>5</w:t>
+      </w:r>
+      <w:r>
+        <w:rPr>
+          <w:rFonts w:hint="cs"/>
+          <w:cs/>
+        </w:rPr>
+        <w:t xml:space="preserve"> </w:t>
+      </w:r>
+      <w:r>
+        <w:t>%</w:t>
+      </w:r>
+      <w:r>
+        <w:t xml:space="preserve">  (</w:t>
+      </w:r>
+      <w:r>
+        <w:rPr>
+          <w:rFonts w:hint="cs"/>
+          <w:cs/>
+        </w:rPr>
+        <w:t xml:space="preserve">ใช้ค่า </w:t>
+      </w:r>
+      <w:r>
+        <w:rPr>
+          <w:b/>
+          <w:bCs/>
+          <w:u w:val="single"/>
+        </w:rPr>
+        <w:t>% Complete</w:t>
+      </w:r>
+      <w:r>
+        <w:t xml:space="preserve"> </w:t>
+      </w:r>
+      <w:r>
+        <w:rPr>
+          <w:rFonts w:hint="cs"/>
+          <w:cs/>
+        </w:rPr>
+        <w:t xml:space="preserve">จาก </w:t>
+      </w:r>
+      <w:r>
+        <w:t>MS Project)</w:t>
+      </w:r>
+    </w:p>
+    <w:p>
+      <w:pPr>
+        <w:ind w:left="360"/>
+      </w:pPr>
+      <w:r>
+        <w:rPr>
+          <w:rFonts w:hint="cs"/>
+          <w:cs/>
+        </w:rPr>
+        <w:t>มีความก้าวหน้าเพิ่มขึ้นจากรายงานความก้าวหน้า ครั้งก่อ</w:t>
+      </w:r>
+      <w:r>
+        <w:rPr>
+          <w:rFonts w:hint="cs"/>
+          <w:cs/>
+        </w:rPr>
+        <w:t xml:space="preserve">น </w:t>
+      </w:r>
+      <w:r>
         <w:t>7</w:t>
       </w:r>
       <w:r>
@@ -305,24 +368,24 @@
         <w:t>%</w:t>
       </w:r>
       <w:r>
-        <w:t xml:space="preserve">  (</w:t>
-      </w:r>
-      <w:r>
-        <w:rPr>
-          <w:rFonts w:hint="cs"/>
-          <w:cs/>
-        </w:rPr>
-        <w:t xml:space="preserve">ใช้ค่า </w:t>
-      </w:r>
-      <w:r>
-        <w:rPr>
-          <w:b/>
-          <w:bCs/>
-          <w:u w:val="single"/>
-        </w:rPr>
-        <w:t>% Complete</w:t>
-      </w:r>
-      <w:r>
+        <w:t xml:space="preserve">  </w:t>
+      </w:r>
+    </w:p>
+    <w:p>
+      <w:pPr>
+        <w:ind w:left="360"/>
+      </w:pPr>
+      <w:r>
+        <w:rPr>
+          <w:rFonts w:hint="cs"/>
+        </w:rPr>
+        <w:sym w:font="Wingdings 2" w:char="F0A3"/>
+      </w:r>
+      <w:r>
+        <w:rPr>
+          <w:rFonts w:hint="cs"/>
+          <w:cs/>
+        </w:rPr>
         <w:t xml:space="preserve"> </w:t>
       </w:r>
       <w:r>
@@ -330,62 +393,206 @@
           <w:rFonts w:hint="cs"/>
           <w:cs/>
         </w:rPr>
-        <w:t xml:space="preserve">จาก </w:t>
-      </w:r>
-      <w:r>
-        <w:t>MS Project)</w:t>
+        <w:t>เร็วกว่า</w:t>
+      </w:r>
+      <w:r>
+        <w:rPr>
+          <w:rFonts w:hint="cs"/>
+          <w:cs/>
+        </w:rPr>
+        <w:t xml:space="preserve">แผน </w:t>
+      </w:r>
+      <w:r>
+        <w:rPr>
+          <w:u w:val="dotted"/>
+          <w:cs/>
+        </w:rPr>
+        <w:tab/>
+      </w:r>
+      <w:r>
+        <w:rPr>
+          <w:u w:val="dotted"/>
+        </w:rPr>
+        <w:tab/>
+      </w:r>
+      <w:r>
+        <w:t xml:space="preserve"> </w:t>
+      </w:r>
+      <w:r>
+        <w:rPr>
+          <w:rFonts w:hint="cs"/>
+          <w:cs/>
+        </w:rPr>
+        <w:t xml:space="preserve">วัน   </w:t>
+      </w:r>
+      <w:r>
+        <w:rPr>
+          <w:rFonts w:hint="cs"/>
+          <w:highlight w:val="yellow"/>
+        </w:rPr>
+        <w:sym w:font="Wingdings 2" w:char="F0A3"/>
+      </w:r>
+      <w:r>
+        <w:rPr>
+          <w:rFonts w:hint="cs"/>
+          <w:cs/>
+        </w:rPr>
+        <w:t xml:space="preserve"> </w:t>
+      </w:r>
+      <w:r>
+        <w:rPr>
+          <w:rFonts w:hint="cs"/>
+          <w:cs/>
+        </w:rPr>
+        <w:t>ช้า</w:t>
+      </w:r>
+      <w:r>
+        <w:rPr>
+          <w:rFonts w:hint="cs"/>
+          <w:cs/>
+        </w:rPr>
+        <w:t>กว่า</w:t>
+      </w:r>
+      <w:r>
+        <w:rPr>
+          <w:rFonts w:hint="cs"/>
+          <w:cs/>
+        </w:rPr>
+        <w:t xml:space="preserve">แผน </w:t>
+      </w:r>
+      <w:r>
+        <w:rPr>
+          <w:u w:val="dotted"/>
+          <w:cs/>
+        </w:rPr>
+        <w:tab/>
+      </w:r>
+      <w:r>
+        <w:rPr>
+          <w:u w:val="dotted"/>
+        </w:rPr>
+        <w:t>12</w:t>
+      </w:r>
+      <w:r>
+        <w:rPr>
+          <w:u w:val="dotted"/>
+        </w:rPr>
+        <w:tab/>
+      </w:r>
+      <w:r>
+        <w:t xml:space="preserve"> </w:t>
+      </w:r>
+      <w:r>
+        <w:rPr>
+          <w:rFonts w:hint="cs"/>
+          <w:cs/>
+        </w:rPr>
+        <w:t>วัน</w:t>
       </w:r>
     </w:p>
     <w:p>
       <w:pPr>
         <w:ind w:left="360"/>
-      </w:pPr>
-      <w:r>
-        <w:rPr>
-          <w:rFonts w:hint="cs"/>
-          <w:cs/>
-        </w:rPr>
-        <w:t>มีความก้าวหน้าเพิ่มขึ้นจากรายงานความก้าวหน้า ครั้งก่อ</w:t>
-      </w:r>
-      <w:r>
-        <w:rPr>
-          <w:rFonts w:hint="cs"/>
-          <w:cs/>
-        </w:rPr>
-        <w:t xml:space="preserve">น </w:t>
-      </w:r>
-      <w:r>
-        <w:t>9</w:t>
-      </w:r>
-      <w:r>
-        <w:rPr>
-          <w:rFonts w:hint="cs"/>
-          <w:cs/>
+        <w:rPr>
+          <w:cs/>
+        </w:rPr>
+      </w:pPr>
+    </w:p>
+    <w:p>
+      <w:pPr>
+        <w:pStyle w:val="Heading2"/>
+        <w:rPr>
+          <w:b/>
+          <w:bCs/>
+        </w:rPr>
+      </w:pPr>
+      <w:r>
+        <w:rPr>
+          <w:rFonts w:hint="cs"/>
+          <w:b/>
+          <w:bCs/>
+          <w:cs/>
+        </w:rPr>
+        <w:t>รายละเอียด</w:t>
+      </w:r>
+      <w:r>
+        <w:rPr>
+          <w:rFonts w:hint="cs"/>
+          <w:b/>
+          <w:bCs/>
+          <w:cs/>
+        </w:rPr>
+        <w:t>ความก้าวหน้า</w:t>
+      </w:r>
+    </w:p>
+    <w:p>
+      <w:pPr>
+        <w:ind w:left="360"/>
+      </w:pPr>
+      <w:r>
+        <w:rPr>
+          <w:rFonts w:hint="cs"/>
+          <w:cs/>
+        </w:rPr>
+        <w:t xml:space="preserve">หัวข้อการพัฒนาโครงงานตาม </w:t>
+      </w:r>
+      <w:r>
+        <w:t>Gantt Chart</w:t>
+      </w:r>
+    </w:p>
+    <w:p>
+      <w:pPr>
+        <w:ind w:left="720"/>
+        <w:rPr>
+          <w:cs/>
+        </w:rPr>
+      </w:pPr>
+      <w:r>
+        <w:rPr>
+          <w:b/>
+          <w:bCs/>
+          <w:cs/>
+        </w:rPr>
+        <w:t>ศึกษาทฤษฎีที่เกี่ยวข้อง</w:t>
+      </w:r>
+      <w:r>
+        <w:rPr>
+          <w:b/>
+          <w:bCs/>
+        </w:rPr>
+        <w:t xml:space="preserve"> Complete 75 % (late: </w:t>
+      </w:r>
+      <w:r>
+        <w:rPr>
+          <w:b/>
+          <w:bCs/>
+        </w:rPr>
+        <w:t>51</w:t>
+      </w:r>
+      <w:r>
+        <w:rPr>
+          <w:b/>
+          <w:bCs/>
         </w:rPr>
         <w:t xml:space="preserve"> </w:t>
       </w:r>
       <w:r>
-        <w:t>%</w:t>
-      </w:r>
-      <w:r>
-        <w:t xml:space="preserve">  </w:t>
-      </w:r>
-    </w:p>
-    <w:p>
-      <w:pPr>
-        <w:ind w:left="360"/>
-      </w:pPr>
-      <w:r>
-        <w:rPr>
-          <w:rFonts w:hint="cs"/>
-        </w:rPr>
-        <w:sym w:font="Wingdings 2" w:char="F0A3"/>
-      </w:r>
-      <w:r>
-        <w:rPr>
-          <w:rFonts w:hint="cs"/>
-          <w:cs/>
-        </w:rPr>
+        <w:rPr>
+          <w:rFonts w:hint="cs"/>
+          <w:b/>
+          <w:bCs/>
+          <w:cs/>
+        </w:rPr>
+        <w:t>วัน</w:t>
+      </w:r>
+      <w:r>
+        <w:rPr>
+          <w:b/>
+          <w:bCs/>
+        </w:rPr>
+        <w:t>)</w:t>
+      </w:r>
+      <w:r>
         <w:t xml:space="preserve"> </w:t>
       </w:r>
       <w:r>
@@ -393,50 +600,67 @@
           <w:rFonts w:hint="cs"/>
           <w:cs/>
         </w:rPr>
-        <w:t>เร็วกว่า</w:t>
-      </w:r>
-      <w:r>
-        <w:rPr>
-          <w:rFonts w:hint="cs"/>
-          <w:cs/>
-        </w:rPr>
-        <w:t xml:space="preserve">แผน </w:t>
-      </w:r>
-      <w:r>
-        <w:rPr>
-          <w:u w:val="dotted"/>
-          <w:cs/>
-        </w:rPr>
-        <w:tab/>
-      </w:r>
-      <w:r>
-        <w:rPr>
-          <w:u w:val="dotted"/>
-        </w:rPr>
-        <w:tab/>
-      </w:r>
-      <w:r>
+        <w:t xml:space="preserve">หมายเหตุ </w:t>
+      </w:r>
+      <w:r>
+        <w:rPr>
+          <w:rFonts w:hint="cs"/>
+          <w:cs/>
+        </w:rPr>
+        <w:t>พักไว้สำหรับเพื่อในอณนาคตมีเรื่องที่จะต้องศึกษาเพิ่มเติม</w:t>
+      </w:r>
+    </w:p>
+    <w:p>
+      <w:pPr>
+        <w:ind w:left="720"/>
+      </w:pPr>
+      <w:r>
+        <w:rPr>
+          <w:rFonts w:hint="cs"/>
+          <w:b/>
+          <w:bCs/>
+          <w:cs/>
+        </w:rPr>
+        <w:t xml:space="preserve">เตรียม </w:t>
+      </w:r>
+      <w:r>
+        <w:rPr>
+          <w:b/>
+          <w:bCs/>
+        </w:rPr>
+        <w:t xml:space="preserve">Server Complete 50 % (late: </w:t>
+      </w:r>
+      <w:r>
+        <w:rPr>
+          <w:b/>
+          <w:bCs/>
+        </w:rPr>
+        <w:t>45</w:t>
+      </w:r>
+      <w:r>
+        <w:rPr>
+          <w:b/>
+          <w:bCs/>
+        </w:rPr>
         <w:t xml:space="preserve"> </w:t>
       </w:r>
       <w:r>
         <w:rPr>
           <w:rFonts w:hint="cs"/>
-          <w:cs/>
-        </w:rPr>
-        <w:t xml:space="preserve">วัน   </w:t>
-      </w:r>
-      <w:r>
-        <w:rPr>
-          <w:rFonts w:hint="cs"/>
-          <w:highlight w:val="yellow"/>
-        </w:rPr>
-        <w:sym w:font="Wingdings 2" w:char="F0A3"/>
-      </w:r>
-      <w:r>
-        <w:rPr>
-          <w:rFonts w:hint="cs"/>
-          <w:cs/>
-        </w:rPr>
+          <w:b/>
+          <w:bCs/>
+          <w:cs/>
+        </w:rPr>
+        <w:t>วัน</w:t>
+      </w:r>
+      <w:r>
+        <w:rPr>
+          <w:b/>
+          <w:bCs/>
+        </w:rPr>
+        <w:t>)</w:t>
+      </w:r>
+      <w:r>
         <w:t xml:space="preserve"> </w:t>
       </w:r>
       <w:r>
@@ -444,100 +668,137 @@
           <w:rFonts w:hint="cs"/>
           <w:cs/>
         </w:rPr>
-        <w:t>ช้า</w:t>
-      </w:r>
-      <w:r>
-        <w:rPr>
-          <w:rFonts w:hint="cs"/>
-          <w:cs/>
-        </w:rPr>
-        <w:t>กว่า</w:t>
-      </w:r>
-      <w:r>
-        <w:rPr>
-          <w:rFonts w:hint="cs"/>
-          <w:cs/>
-        </w:rPr>
-        <w:t xml:space="preserve">แผน </w:t>
-      </w:r>
-      <w:r>
-        <w:rPr>
-          <w:u w:val="dotted"/>
-          <w:cs/>
-        </w:rPr>
-        <w:tab/>
-      </w:r>
-      <w:r>
-        <w:rPr>
-          <w:u w:val="dotted"/>
-        </w:rPr>
-        <w:t>0</w:t>
-      </w:r>
-      <w:r>
-        <w:rPr>
-          <w:u w:val="dotted"/>
-        </w:rPr>
-        <w:tab/>
-      </w:r>
-      <w:r>
+        <w:t xml:space="preserve">หมายเหตุ จากที่ได้ </w:t>
+      </w:r>
+      <w:r>
+        <w:t xml:space="preserve">Discuss </w:t>
+      </w:r>
+      <w:r>
+        <w:rPr>
+          <w:rFonts w:hint="cs"/>
+          <w:cs/>
+        </w:rPr>
+        <w:t xml:space="preserve">กับที่ปรึกษาทำให้ต้องพักส่วนนี้ไปก่อนแล้วไปมุ่งเน้นกับการพัฒนาตัว </w:t>
+      </w:r>
+      <w:r>
+        <w:t xml:space="preserve">Model Similarity  </w:t>
+      </w:r>
+    </w:p>
+    <w:p>
+      <w:pPr>
+        <w:ind w:left="720"/>
+      </w:pPr>
+      <w:r>
+        <w:rPr>
+          <w:rFonts w:hint="cs"/>
+          <w:b/>
+          <w:bCs/>
+          <w:cs/>
+        </w:rPr>
+        <w:t xml:space="preserve">เตรียม </w:t>
+      </w:r>
+      <w:r>
+        <w:rPr>
+          <w:b/>
+          <w:bCs/>
+        </w:rPr>
+        <w:t xml:space="preserve">Data </w:t>
+      </w:r>
+      <w:r>
+        <w:rPr>
+          <w:rFonts w:hint="cs"/>
+          <w:b/>
+          <w:bCs/>
+          <w:cs/>
+        </w:rPr>
+        <w:t xml:space="preserve">สำหรับการพัฒนา </w:t>
+      </w:r>
+      <w:r>
+        <w:rPr>
+          <w:b/>
+          <w:bCs/>
+        </w:rPr>
+        <w:t xml:space="preserve">Complete </w:t>
+      </w:r>
+      <w:r>
+        <w:rPr>
+          <w:b/>
+          <w:bCs/>
+        </w:rPr>
+        <w:t>63</w:t>
+      </w:r>
+      <w:r>
+        <w:rPr>
+          <w:rFonts w:hint="cs"/>
+          <w:b/>
+          <w:bCs/>
+          <w:cs/>
+        </w:rPr>
         <w:t xml:space="preserve"> </w:t>
       </w:r>
       <w:r>
         <w:rPr>
-          <w:rFonts w:hint="cs"/>
+          <w:b/>
+          <w:bCs/>
+        </w:rPr>
+        <w:t xml:space="preserve">% </w:t>
+      </w:r>
+      <w:r>
+        <w:rPr>
+          <w:b/>
+          <w:bCs/>
+        </w:rPr>
+        <w:t xml:space="preserve">(late: </w:t>
+      </w:r>
+      <w:r>
+        <w:rPr>
+          <w:b/>
+          <w:bCs/>
+        </w:rPr>
+        <w:t xml:space="preserve">30 </w:t>
+      </w:r>
+      <w:r>
+        <w:rPr>
+          <w:rFonts w:hint="cs"/>
+          <w:b/>
+          <w:bCs/>
           <w:cs/>
         </w:rPr>
         <w:t>วัน</w:t>
       </w:r>
-    </w:p>
-    <w:p>
-      <w:pPr>
-        <w:ind w:left="360"/>
-        <w:rPr>
-          <w:cs/>
-        </w:rPr>
-      </w:pPr>
-    </w:p>
-    <w:p>
-      <w:pPr>
-        <w:pStyle w:val="Heading2"/>
-        <w:rPr>
-          <w:b/>
-          <w:bCs/>
-        </w:rPr>
-      </w:pPr>
-      <w:r>
-        <w:rPr>
-          <w:rFonts w:hint="cs"/>
-          <w:b/>
-          <w:bCs/>
-          <w:cs/>
-        </w:rPr>
-        <w:t>รายละเอียด</w:t>
-      </w:r>
-      <w:r>
-        <w:rPr>
-          <w:rFonts w:hint="cs"/>
-          <w:b/>
-          <w:bCs/>
-          <w:cs/>
-        </w:rPr>
-        <w:t>ความก้าวหน้า</w:t>
-      </w:r>
-    </w:p>
-    <w:p>
-      <w:pPr>
-        <w:ind w:left="360"/>
-      </w:pPr>
-      <w:r>
-        <w:rPr>
-          <w:rFonts w:hint="cs"/>
-          <w:cs/>
-        </w:rPr>
-        <w:t xml:space="preserve">หัวข้อการพัฒนาโครงงานตาม </w:t>
-      </w:r>
-      <w:r>
-        <w:t>Gantt Chart</w:t>
+      <w:r>
+        <w:rPr>
+          <w:b/>
+          <w:bCs/>
+        </w:rPr>
+        <w:t>)</w:t>
+      </w:r>
+      <w:r>
+        <w:rPr>
+          <w:b/>
+          <w:bCs/>
+        </w:rPr>
+        <w:t xml:space="preserve"> </w:t>
+      </w:r>
+      <w:r>
+        <w:rPr>
+          <w:rFonts w:hint="cs"/>
+          <w:cs/>
+        </w:rPr>
+        <w:t xml:space="preserve">หมายเหตุเนื่องด้วยจำเป็นต้องมี </w:t>
+      </w:r>
+      <w:r>
+        <w:t>data</w:t>
+      </w:r>
+      <w:r>
+        <w:t xml:space="preserve"> </w:t>
+      </w:r>
+      <w:r>
+        <w:rPr>
+          <w:rFonts w:hint="cs"/>
+          <w:cs/>
+        </w:rPr>
+        <w:t>ที่เป็นแบบสอบถามการทำงานของนักศึกษาหลังจากเรียนจบ ซึ่งต้องใช้เวลาในการรอการตอบกลับของแบบสอบถาม</w:t>
       </w:r>
     </w:p>
     <w:p>
@@ -553,345 +814,251 @@
           <w:bCs/>
           <w:cs/>
         </w:rPr>
-        <w:t>ศึกษาทฤษฎีที่เกี่ยวข้อง</w:t>
-      </w:r>
-      <w:r>
-        <w:rPr>
-          <w:b/>
-          <w:bCs/>
-        </w:rPr>
-        <w:t xml:space="preserve"> Complete 75 % (late: </w:t>
-      </w:r>
-      <w:r>
-        <w:rPr>
-          <w:b/>
-          <w:bCs/>
-        </w:rPr>
-        <w:t>51</w:t>
-      </w:r>
-      <w:r>
-        <w:rPr>
-          <w:b/>
-          <w:bCs/>
+        <w:t xml:space="preserve">พัฒนา </w:t>
+      </w:r>
+      <w:r>
+        <w:rPr>
+          <w:b/>
+          <w:bCs/>
+        </w:rPr>
+        <w:t xml:space="preserve">Function NLP </w:t>
+      </w:r>
+      <w:r>
+        <w:rPr>
+          <w:b/>
+          <w:bCs/>
+          <w:cs/>
+        </w:rPr>
+        <w:t>สำหรับจับกลุ่มวิชา</w:t>
+      </w:r>
+      <w:r>
+        <w:rPr>
+          <w:rFonts w:hint="cs"/>
+          <w:b/>
+          <w:bCs/>
+          <w:cs/>
         </w:rPr>
         <w:t xml:space="preserve"> </w:t>
       </w:r>
       <w:r>
         <w:rPr>
-          <w:rFonts w:hint="cs"/>
-          <w:b/>
-          <w:bCs/>
-          <w:cs/>
-        </w:rPr>
-        <w:t>วัน</w:t>
-      </w:r>
-      <w:r>
-        <w:rPr>
-          <w:b/>
-          <w:bCs/>
-        </w:rPr>
-        <w:t>)</w:t>
-      </w:r>
-      <w:r>
-        <w:t xml:space="preserve"> </w:t>
-      </w:r>
-      <w:r>
-        <w:rPr>
-          <w:rFonts w:hint="cs"/>
-          <w:cs/>
-        </w:rPr>
-        <w:t xml:space="preserve">หมายเหตุ </w:t>
-      </w:r>
-      <w:r>
-        <w:rPr>
-          <w:rFonts w:hint="cs"/>
-          <w:cs/>
-        </w:rPr>
-        <w:t>พักไว้สำหรับเพื่อในอณนาคตมีเรื่องที่จะต้องศึกษาเพิ่มเติม</w:t>
-      </w:r>
-    </w:p>
-    <w:p>
-      <w:pPr>
-        <w:ind w:left="720"/>
-      </w:pPr>
-      <w:r>
-        <w:rPr>
-          <w:rFonts w:hint="cs"/>
-          <w:b/>
-          <w:bCs/>
-          <w:cs/>
-        </w:rPr>
-        <w:t xml:space="preserve">เตรียม </w:t>
-      </w:r>
-      <w:r>
-        <w:rPr>
-          <w:b/>
-          <w:bCs/>
-        </w:rPr>
-        <w:t xml:space="preserve">Server Complete 50 % (late: </w:t>
-      </w:r>
-      <w:r>
-        <w:rPr>
-          <w:b/>
-          <w:bCs/>
-        </w:rPr>
-        <w:t>45</w:t>
-      </w:r>
-      <w:r>
-        <w:rPr>
-          <w:b/>
-          <w:bCs/>
-        </w:rPr>
-        <w:t xml:space="preserve"> </w:t>
-      </w:r>
-      <w:r>
-        <w:rPr>
-          <w:rFonts w:hint="cs"/>
-          <w:b/>
-          <w:bCs/>
-          <w:cs/>
-        </w:rPr>
-        <w:t>วัน</w:t>
-      </w:r>
-      <w:r>
-        <w:rPr>
-          <w:b/>
-          <w:bCs/>
-        </w:rPr>
-        <w:t>)</w:t>
-      </w:r>
-      <w:r>
-        <w:t xml:space="preserve"> </w:t>
-      </w:r>
-      <w:r>
-        <w:rPr>
-          <w:rFonts w:hint="cs"/>
-          <w:cs/>
-        </w:rPr>
-        <w:t xml:space="preserve">หมายเหตุ จากที่ได้ </w:t>
-      </w:r>
-      <w:r>
-        <w:t xml:space="preserve">Discuss </w:t>
-      </w:r>
-      <w:r>
-        <w:rPr>
-          <w:rFonts w:hint="cs"/>
-          <w:cs/>
-        </w:rPr>
-        <w:t xml:space="preserve">กับที่ปรึกษาทำให้ต้องพักส่วนนี้ไปก่อนแล้วไปมุ่งเน้นกับการพัฒนาตัว </w:t>
-      </w:r>
-      <w:r>
-        <w:t xml:space="preserve">Model Similarity  </w:t>
-      </w:r>
-    </w:p>
-    <w:p>
-      <w:pPr>
-        <w:ind w:left="720"/>
-      </w:pPr>
-      <w:r>
-        <w:rPr>
-          <w:rFonts w:hint="cs"/>
-          <w:b/>
-          <w:bCs/>
-          <w:cs/>
-        </w:rPr>
-        <w:t xml:space="preserve">เตรียม </w:t>
-      </w:r>
-      <w:r>
-        <w:rPr>
-          <w:b/>
-          <w:bCs/>
-        </w:rPr>
+          <w:b/>
+          <w:bCs/>
+        </w:rPr>
+        <w:t xml:space="preserve">Complete 100 % </w:t>
+      </w:r>
+      <w:r>
+        <w:rPr>
+          <w:rFonts w:hint="cs"/>
+          <w:cs/>
+        </w:rPr>
+        <w:t xml:space="preserve">หลังจากที่ผ่านการ </w:t>
+      </w:r>
+      <w:r>
+        <w:t xml:space="preserve">Tuning model </w:t>
+      </w:r>
+      <w:r>
+        <w:rPr>
+          <w:rFonts w:hint="cs"/>
+          <w:cs/>
+        </w:rPr>
+        <w:t>มาแล้ว</w:t>
+      </w:r>
+      <w:r>
+        <w:rPr>
+          <w:rFonts w:hint="cs"/>
+          <w:cs/>
+        </w:rPr>
+        <w:t xml:space="preserve"> และจากการแบ่งข้อมูลแบบ </w:t>
+      </w:r>
+      <w:r>
+        <w:t xml:space="preserve">K-Fold Cross Validation </w:t>
+      </w:r>
+      <w:r>
+        <w:rPr>
+          <w:rFonts w:hint="cs"/>
+          <w:cs/>
+        </w:rPr>
+        <w:t xml:space="preserve">โดยแบ่งเป็น </w:t>
+      </w:r>
+      <w:r>
+        <w:t xml:space="preserve">10 Fold </w:t>
+      </w:r>
+      <w:r>
+        <w:rPr>
+          <w:rFonts w:hint="cs"/>
+          <w:cs/>
+        </w:rPr>
+        <w:t xml:space="preserve">โดยค่า </w:t>
+      </w:r>
+      <w:r>
+        <w:t xml:space="preserve">Mean </w:t>
+      </w:r>
+      <w:r>
+        <w:rPr>
+          <w:rFonts w:hint="cs"/>
+          <w:cs/>
+        </w:rPr>
+        <w:t xml:space="preserve">ของ </w:t>
+      </w:r>
+      <w:r>
+        <w:t xml:space="preserve">Fold </w:t>
+      </w:r>
+      <w:r>
+        <w:rPr>
+          <w:rFonts w:hint="cs"/>
+          <w:cs/>
+        </w:rPr>
+        <w:t xml:space="preserve">ทั้งหมดอยู่ที่ </w:t>
+      </w:r>
+      <w:r>
+        <w:t xml:space="preserve">RMSE = 0.5646 </w:t>
+      </w:r>
+      <w:r>
+        <w:rPr>
+          <w:rFonts w:hint="cs"/>
+          <w:cs/>
+        </w:rPr>
+        <w:t xml:space="preserve">และ </w:t>
+      </w:r>
+      <w:r>
+        <w:t>MAE = 0.4</w:t>
+      </w:r>
+      <w:r>
+        <w:t xml:space="preserve">309 </w:t>
+      </w:r>
+      <w:r>
+        <w:rPr>
+          <w:rFonts w:hint="cs"/>
+          <w:cs/>
+        </w:rPr>
+        <w:t xml:space="preserve">ในกรณีของ </w:t>
+      </w:r>
+      <w:r>
         <w:t xml:space="preserve">Data </w:t>
       </w:r>
       <w:r>
         <w:rPr>
           <w:rFonts w:hint="cs"/>
-          <w:b/>
-          <w:bCs/>
-          <w:cs/>
-        </w:rPr>
-        <w:t xml:space="preserve">สำหรับการพัฒนา </w:t>
-      </w:r>
-      <w:r>
-        <w:rPr>
-          <w:b/>
-          <w:bCs/>
-        </w:rPr>
-        <w:t xml:space="preserve">Complete </w:t>
-      </w:r>
-      <w:r>
-        <w:rPr>
-          <w:rFonts w:hint="cs"/>
-          <w:b/>
-          <w:bCs/>
-          <w:cs/>
-        </w:rPr>
-        <w:t>7</w:t>
-      </w:r>
-      <w:r>
-        <w:rPr>
-          <w:b/>
-          <w:bCs/>
-        </w:rPr>
-        <w:t>8</w:t>
-      </w:r>
-      <w:r>
-        <w:rPr>
-          <w:rFonts w:hint="cs"/>
-          <w:b/>
-          <w:bCs/>
-          <w:cs/>
-        </w:rPr>
-        <w:t xml:space="preserve"> </w:t>
-      </w:r>
-      <w:r>
-        <w:rPr>
-          <w:b/>
-          <w:bCs/>
-        </w:rPr>
-        <w:t xml:space="preserve">% </w:t>
-      </w:r>
-      <w:r>
-        <w:rPr>
-          <w:b/>
-          <w:bCs/>
-        </w:rPr>
-        <w:t xml:space="preserve">(late: </w:t>
-      </w:r>
-      <w:r>
-        <w:rPr>
-          <w:b/>
-          <w:bCs/>
-        </w:rPr>
-        <w:t xml:space="preserve">30 </w:t>
-      </w:r>
-      <w:r>
-        <w:rPr>
-          <w:rFonts w:hint="cs"/>
-          <w:b/>
-          <w:bCs/>
-          <w:cs/>
-        </w:rPr>
-        <w:t>วัน</w:t>
-      </w:r>
-      <w:r>
-        <w:rPr>
-          <w:b/>
-          <w:bCs/>
-        </w:rPr>
-        <w:t>)</w:t>
-      </w:r>
-      <w:r>
-        <w:rPr>
-          <w:b/>
-          <w:bCs/>
-        </w:rPr>
-        <w:t xml:space="preserve"> </w:t>
-      </w:r>
-      <w:r>
-        <w:rPr>
-          <w:rFonts w:hint="cs"/>
-          <w:cs/>
-        </w:rPr>
-        <w:t xml:space="preserve">หมายเหตุเนื่องด้วยจำเป็นต้องมี </w:t>
-      </w:r>
-      <w:r>
-        <w:t>data</w:t>
-      </w:r>
-      <w:r>
-        <w:t xml:space="preserve"> </w:t>
-      </w:r>
-      <w:r>
-        <w:rPr>
-          <w:rFonts w:hint="cs"/>
-          <w:cs/>
-        </w:rPr>
-        <w:t>ที่เป็นแบบสอบถามการทำงานของนักศึกษาหลังจากเรียนจบ ซึ่งต้องใช้เวลาในการรอการตอบกลับของแบบสอบถาม</w:t>
-      </w:r>
-    </w:p>
-    <w:p>
-      <w:pPr>
-        <w:ind w:left="720"/>
-        <w:rPr>
-          <w:cs/>
-        </w:rPr>
-      </w:pPr>
-      <w:r>
-        <w:rPr>
-          <w:b/>
-          <w:bCs/>
-          <w:cs/>
-        </w:rPr>
-        <w:t xml:space="preserve">พัฒนา </w:t>
-      </w:r>
-      <w:r>
-        <w:rPr>
-          <w:b/>
-          <w:bCs/>
-        </w:rPr>
-        <w:t xml:space="preserve">Function NLP </w:t>
-      </w:r>
-      <w:r>
-        <w:rPr>
-          <w:b/>
-          <w:bCs/>
-          <w:cs/>
-        </w:rPr>
-        <w:t>สำหรับจับกลุ่มวิชา</w:t>
-      </w:r>
-      <w:r>
-        <w:rPr>
-          <w:rFonts w:hint="cs"/>
-          <w:b/>
-          <w:bCs/>
-          <w:cs/>
-        </w:rPr>
-        <w:t xml:space="preserve"> </w:t>
-      </w:r>
-      <w:r>
-        <w:rPr>
-          <w:b/>
-          <w:bCs/>
-        </w:rPr>
-        <w:t xml:space="preserve">Complete 100 % </w:t>
-      </w:r>
-      <w:r>
-        <w:rPr>
-          <w:rFonts w:hint="cs"/>
-          <w:cs/>
-        </w:rPr>
-        <w:t xml:space="preserve">หลังจากที่ผ่านการ </w:t>
-      </w:r>
-      <w:r>
-        <w:t xml:space="preserve">Tuning model </w:t>
-      </w:r>
-      <w:r>
-        <w:rPr>
-          <w:rFonts w:hint="cs"/>
-          <w:cs/>
-        </w:rPr>
-        <w:t>มาแล้ว</w:t>
-      </w:r>
-      <w:r>
-        <w:rPr>
-          <w:rFonts w:hint="cs"/>
-          <w:cs/>
-        </w:rPr>
-        <w:t xml:space="preserve"> และจากการแบ่งข้อมูลแบบ </w:t>
-      </w:r>
-      <w:r>
-        <w:t xml:space="preserve">K-Fold Cross Validation </w:t>
-      </w:r>
-      <w:r>
-        <w:rPr>
-          <w:rFonts w:hint="cs"/>
-          <w:cs/>
-        </w:rPr>
-        <w:t xml:space="preserve">โดยแบ่งเป็น </w:t>
-      </w:r>
-      <w:r>
-        <w:t xml:space="preserve">10 Fold </w:t>
+          <w:cs/>
+        </w:rPr>
+        <w:t xml:space="preserve">ที่เป็นของนักศึกษาภาคปกติ และค่า </w:t>
+      </w:r>
+      <w:r>
+        <w:t xml:space="preserve">Mean </w:t>
+      </w:r>
+      <w:r>
+        <w:rPr>
+          <w:rFonts w:hint="cs"/>
+          <w:cs/>
+        </w:rPr>
+        <w:t xml:space="preserve">ของ </w:t>
+      </w:r>
+      <w:r>
+        <w:t xml:space="preserve">Fold </w:t>
+      </w:r>
+      <w:r>
+        <w:rPr>
+          <w:rFonts w:hint="cs"/>
+          <w:cs/>
+        </w:rPr>
+        <w:t xml:space="preserve">ทั้งหมดในกรณีของนักศึกษาภาคต่อเนื่อง </w:t>
+      </w:r>
+      <w:r>
+        <w:t xml:space="preserve">RMSE = 0.7816 </w:t>
+      </w:r>
+      <w:r>
+        <w:rPr>
+          <w:rFonts w:hint="cs"/>
+          <w:cs/>
+        </w:rPr>
+        <w:t xml:space="preserve">และค่า </w:t>
+      </w:r>
+      <w:r>
+        <w:t xml:space="preserve">MAE = 0.6154 </w:t>
+      </w:r>
+      <w:r>
+        <w:rPr>
+          <w:rFonts w:hint="cs"/>
+          <w:cs/>
+        </w:rPr>
+        <w:t xml:space="preserve">โดย </w:t>
+      </w:r>
+      <w:r>
+        <w:t xml:space="preserve">Algorithm </w:t>
+      </w:r>
+      <w:r>
+        <w:rPr>
+          <w:rFonts w:hint="cs"/>
+          <w:cs/>
+        </w:rPr>
+        <w:t xml:space="preserve">ที่จะใช้ในการสร้าง </w:t>
+      </w:r>
+      <w:r>
+        <w:t xml:space="preserve">Model </w:t>
+      </w:r>
+      <w:r>
+        <w:rPr>
+          <w:rFonts w:hint="cs"/>
+          <w:cs/>
+        </w:rPr>
+        <w:t xml:space="preserve">นี้คือ </w:t>
+      </w:r>
+      <w:r>
+        <w:t>SVD (</w:t>
+      </w:r>
+      <w:r>
+        <w:t>Singular Value Decomposition</w:t>
+      </w:r>
+      <w:r>
+        <w:t xml:space="preserve">) </w:t>
+      </w:r>
+      <w:r>
+        <w:rPr>
+          <w:rFonts w:hint="cs"/>
+          <w:cs/>
+        </w:rPr>
+        <w:t xml:space="preserve">หลังจากนั้นได้นำ </w:t>
+      </w:r>
+      <w:r>
+        <w:t xml:space="preserve">code </w:t>
+      </w:r>
+      <w:r>
+        <w:rPr>
+          <w:rFonts w:hint="cs"/>
+          <w:cs/>
+        </w:rPr>
+        <w:t xml:space="preserve">ที่ทดลองใน </w:t>
+      </w:r>
+      <w:r>
+        <w:t xml:space="preserve">Google Collab </w:t>
+      </w:r>
+      <w:r>
+        <w:rPr>
+          <w:rFonts w:hint="cs"/>
+          <w:cs/>
+        </w:rPr>
+        <w:t xml:space="preserve">ไปลงบน </w:t>
+      </w:r>
+      <w:r>
+        <w:t xml:space="preserve">Backend Function </w:t>
+      </w:r>
+      <w:r>
+        <w:rPr>
+          <w:rFonts w:hint="cs"/>
+          <w:cs/>
+        </w:rPr>
+        <w:t xml:space="preserve">ของ </w:t>
+      </w:r>
+      <w:r>
+        <w:t xml:space="preserve">Demo Website </w:t>
+      </w:r>
+      <w:r>
+        <w:rPr>
+          <w:rFonts w:hint="cs"/>
+          <w:cs/>
+        </w:rPr>
+        <w:t xml:space="preserve">ที่เตรียมไว้และทดสอบอีกครั้ง </w:t>
       </w:r>
       <w:r>
         <w:rPr>
@@ -921,7 +1088,7 @@
         <w:t xml:space="preserve">ทั้งหมดอยู่ที่ </w:t>
       </w:r>
       <w:r>
-        <w:t xml:space="preserve">RMSE = 0.5646 </w:t>
+        <w:t xml:space="preserve">RMSE = 0.5683 </w:t>
       </w:r>
       <w:r>
         <w:rPr>
@@ -931,10 +1098,7 @@
         <w:t xml:space="preserve">และ </w:t>
       </w:r>
       <w:r>
-        <w:t>MAE = 0.4</w:t>
-      </w:r>
-      <w:r>
-        <w:t xml:space="preserve">309 </w:t>
+        <w:t xml:space="preserve">MAE = 0.4303 </w:t>
       </w:r>
       <w:r>
         <w:rPr>
@@ -974,7 +1138,7 @@
         <w:t xml:space="preserve">ทั้งหมดในกรณีของนักศึกษาภาคต่อเนื่อง </w:t>
       </w:r>
       <w:r>
-        <w:t xml:space="preserve">RMSE = 0.7816 </w:t>
+        <w:t xml:space="preserve">RMSE = 0.8070 </w:t>
       </w:r>
       <w:r>
         <w:rPr>
@@ -984,179 +1148,6 @@
         <w:t xml:space="preserve">และค่า </w:t>
       </w:r>
       <w:r>
-        <w:t xml:space="preserve">MAE = 0.6154 </w:t>
-      </w:r>
-      <w:r>
-        <w:rPr>
-          <w:rFonts w:hint="cs"/>
-          <w:cs/>
-        </w:rPr>
-        <w:t xml:space="preserve">โดย </w:t>
-      </w:r>
-      <w:r>
-        <w:t xml:space="preserve">Algorithm </w:t>
-      </w:r>
-      <w:r>
-        <w:rPr>
-          <w:rFonts w:hint="cs"/>
-          <w:cs/>
-        </w:rPr>
-        <w:t xml:space="preserve">ที่จะใช้ในการสร้าง </w:t>
-      </w:r>
-      <w:r>
-        <w:t xml:space="preserve">Model </w:t>
-      </w:r>
-      <w:r>
-        <w:rPr>
-          <w:rFonts w:hint="cs"/>
-          <w:cs/>
-        </w:rPr>
-        <w:t xml:space="preserve">นี้คือ </w:t>
-      </w:r>
-      <w:r>
-        <w:t>SVD (</w:t>
-      </w:r>
-      <w:r>
-        <w:t>Singular Value Decomposition</w:t>
-      </w:r>
-      <w:r>
-        <w:t xml:space="preserve">) </w:t>
-      </w:r>
-      <w:r>
-        <w:rPr>
-          <w:rFonts w:hint="cs"/>
-          <w:cs/>
-        </w:rPr>
-        <w:t xml:space="preserve">หลังจากนั้นได้นำ </w:t>
-      </w:r>
-      <w:r>
-        <w:t xml:space="preserve">code </w:t>
-      </w:r>
-      <w:r>
-        <w:rPr>
-          <w:rFonts w:hint="cs"/>
-          <w:cs/>
-        </w:rPr>
-        <w:t xml:space="preserve">ที่ทดลองใน </w:t>
-      </w:r>
-      <w:r>
-        <w:t xml:space="preserve">Google Collab </w:t>
-      </w:r>
-      <w:r>
-        <w:rPr>
-          <w:rFonts w:hint="cs"/>
-          <w:cs/>
-        </w:rPr>
-        <w:t xml:space="preserve">ไปลงบน </w:t>
-      </w:r>
-      <w:r>
-        <w:t xml:space="preserve">Backend Function </w:t>
-      </w:r>
-      <w:r>
-        <w:rPr>
-          <w:rFonts w:hint="cs"/>
-          <w:cs/>
-        </w:rPr>
-        <w:t xml:space="preserve">ของ </w:t>
-      </w:r>
-      <w:r>
-        <w:t xml:space="preserve">Demo Website </w:t>
-      </w:r>
-      <w:r>
-        <w:rPr>
-          <w:rFonts w:hint="cs"/>
-          <w:cs/>
-        </w:rPr>
-        <w:t xml:space="preserve">ที่เตรียมไว้และทดสอบอีกครั้ง </w:t>
-      </w:r>
-      <w:r>
-        <w:rPr>
-          <w:rFonts w:hint="cs"/>
-          <w:cs/>
-        </w:rPr>
-        <w:t xml:space="preserve">โดยค่า </w:t>
-      </w:r>
-      <w:r>
-        <w:t xml:space="preserve">Mean </w:t>
-      </w:r>
-      <w:r>
-        <w:rPr>
-          <w:rFonts w:hint="cs"/>
-          <w:cs/>
-        </w:rPr>
-        <w:t xml:space="preserve">ของ </w:t>
-      </w:r>
-      <w:r>
-        <w:t xml:space="preserve">Fold </w:t>
-      </w:r>
-      <w:r>
-        <w:rPr>
-          <w:rFonts w:hint="cs"/>
-          <w:cs/>
-        </w:rPr>
-        <w:t xml:space="preserve">ทั้งหมดอยู่ที่ </w:t>
-      </w:r>
-      <w:r>
-        <w:t xml:space="preserve">RMSE = 0.5683 </w:t>
-      </w:r>
-      <w:r>
-        <w:rPr>
-          <w:rFonts w:hint="cs"/>
-          <w:cs/>
-        </w:rPr>
-        <w:t xml:space="preserve">และ </w:t>
-      </w:r>
-      <w:r>
-        <w:t xml:space="preserve">MAE = 0.4303 </w:t>
-      </w:r>
-      <w:r>
-        <w:rPr>
-          <w:rFonts w:hint="cs"/>
-          <w:cs/>
-        </w:rPr>
-        <w:t xml:space="preserve">ในกรณีของ </w:t>
-      </w:r>
-      <w:r>
-        <w:t xml:space="preserve">Data </w:t>
-      </w:r>
-      <w:r>
-        <w:rPr>
-          <w:rFonts w:hint="cs"/>
-          <w:cs/>
-        </w:rPr>
-        <w:t xml:space="preserve">ที่เป็นของนักศึกษาภาคปกติ และค่า </w:t>
-      </w:r>
-      <w:r>
-        <w:t xml:space="preserve">Mean </w:t>
-      </w:r>
-      <w:r>
-        <w:rPr>
-          <w:rFonts w:hint="cs"/>
-          <w:cs/>
-        </w:rPr>
-        <w:t xml:space="preserve">ของ </w:t>
-      </w:r>
-      <w:r>
-        <w:t xml:space="preserve">Fold </w:t>
-      </w:r>
-      <w:r>
-        <w:rPr>
-          <w:rFonts w:hint="cs"/>
-          <w:cs/>
-        </w:rPr>
-        <w:t xml:space="preserve">ทั้งหมดในกรณีของนักศึกษาภาคต่อเนื่อง </w:t>
-      </w:r>
-      <w:r>
-        <w:t xml:space="preserve">RMSE = 0.8070 </w:t>
-      </w:r>
-      <w:r>
-        <w:rPr>
-          <w:rFonts w:hint="cs"/>
-          <w:cs/>
-        </w:rPr>
-        <w:t xml:space="preserve">และค่า </w:t>
-      </w:r>
-      <w:r>
         <w:t xml:space="preserve">MAE = 0.6388 </w:t>
       </w:r>
       <w:r>
@@ -1178,23 +1169,6 @@
       </w:r>
       <w:r>
         <w:t xml:space="preserve">Request prediction </w:t>
-      </w:r>
-      <w:r>
-        <w:rPr>
-          <w:rFonts w:hint="cs"/>
-          <w:cs/>
-        </w:rPr>
-        <w:t xml:space="preserve">เกรดของ </w:t>
-      </w:r>
-      <w:r>
-        <w:t xml:space="preserve">User </w:t>
-      </w:r>
-      <w:r>
-        <w:rPr>
-          <w:rFonts w:hint="cs"/>
-          <w:cs/>
-        </w:rPr>
-        <w:t>โดย</w:t>
       </w:r>
     </w:p>
     <w:p>
@@ -1472,7 +1446,6 @@
       <w:pPr>
         <w:jc w:val="center"/>
         <w:rPr>
-          <w:rFonts w:hint="cs"/>
           <w:b/>
           <w:bCs/>
         </w:rPr>
@@ -1799,19 +1772,7 @@
           <w:szCs w:val="24"/>
           <w:cs/>
         </w:rPr>
-        <w:t>บทที่ 1 บทนำ</w:t>
-      </w:r>
-      <w:r>
-        <w:rPr>
-          <w:rFonts w:hint="cs"/>
-          <w:i/>
-          <w:iCs/>
-          <w:color w:val="767171" w:themeColor="background2" w:themeShade="80"/>
-          <w:sz w:val="24"/>
-          <w:szCs w:val="24"/>
-          <w:cs/>
-        </w:rPr>
-        <w:t>(ต่อ</w:t>
+        <w:t>บทที่ 1 บทนำ(ต่อ</w:t>
       </w:r>
       <w:r>
         <w:rPr>
@@ -1913,7 +1874,6 @@
       <w:pPr>
         <w:jc w:val="center"/>
         <w:rPr>
-          <w:rFonts w:hint="cs"/>
           <w:b/>
           <w:bCs/>
         </w:rPr>
@@ -2064,11 +2024,6 @@
           <w:cs/>
         </w:rPr>
         <w:tab/>
-      </w:r>
-      <w:r>
-        <w:rPr>
-          <w:cs/>
-        </w:rPr>
         <w:t>จากรูป โครงสร้างการทำงานของระบบนั้นประกอบไปด้วยองค์ประกอบทั้งหมด 6 ส่วน ซึ่งมีรายละเอียด ดังนี้</w:t>
       </w:r>
     </w:p>
@@ -2114,11 +2069,6 @@
           <w:cs/>
         </w:rPr>
         <w:tab/>
-      </w:r>
-      <w:r>
-        <w:rPr>
-          <w:cs/>
-        </w:rPr>
         <w:t>เป็นส่วนสำหรับไว้ให้กรรมการหลักสูตรได้ทำการล๊อคอินเข้าสู่ระบบเพื่อให้กรรมการหลักสูตรป้อนข้อมูลเกรดของนักศึกษาปัจจุบัน เกรดและอาชีพของบัณฑิต และข้อมูลของหลักสูตร</w:t>
       </w:r>
     </w:p>
@@ -2153,11 +2103,6 @@
           <w:cs/>
         </w:rPr>
         <w:tab/>
-      </w:r>
-      <w:r>
-        <w:rPr>
-          <w:cs/>
-        </w:rPr>
         <w:t xml:space="preserve">เป็นส่วนที่ทำการรับข้อมูลของนักศึกษาและบัณฑิต ข้อมูลของหลักสูตร แล้วเก็บเข้ายังส่วนของ </w:t>
       </w:r>
       <w:r>
@@ -2210,11 +2155,6 @@
           <w:cs/>
         </w:rPr>
         <w:tab/>
-      </w:r>
-      <w:r>
-        <w:rPr>
-          <w:cs/>
-        </w:rPr>
         <w:t xml:space="preserve">ทำหน้าที่ในการจัดเก็บและบันทึกข้อมูล โดยจะประกอบไปด้วย </w:t>
       </w:r>
       <w:r>
@@ -2268,11 +2208,6 @@
           <w:cs/>
         </w:rPr>
         <w:tab/>
-      </w:r>
-      <w:r>
-        <w:rPr>
-          <w:cs/>
-        </w:rPr>
         <w:t xml:space="preserve">ทำหน้าที่เตรียมพร้อมข้อมูลเพื่อให้พร้อมต่อการนำไปใช้ในส่วนของ </w:t>
       </w:r>
       <w:r>
@@ -2371,9 +2306,6 @@
       <w:pPr>
         <w:spacing w:after="0"/>
         <w:ind w:left="630"/>
-        <w:rPr>
-          <w:rFonts w:hint="cs"/>
-        </w:rPr>
       </w:pPr>
       <w:r>
         <w:rPr>
@@ -2386,11 +2318,6 @@
           <w:cs/>
         </w:rPr>
         <w:tab/>
-      </w:r>
-      <w:r>
-        <w:rPr>
-          <w:cs/>
-        </w:rPr>
         <w:t xml:space="preserve">นำข้อมูลรหัสวิชามาเข้ากระบวนการ </w:t>
       </w:r>
       <w:r>
@@ -2446,11 +2373,6 @@
           <w:cs/>
         </w:rPr>
         <w:tab/>
-      </w:r>
-      <w:r>
-        <w:rPr>
-          <w:cs/>
-        </w:rPr>
         <w:t xml:space="preserve">เป็นส่วนการประมวลผลหลักของระบบ ประกอบไปด้วย </w:t>
       </w:r>
       <w:r>
@@ -2587,11 +2509,6 @@
           <w:cs/>
         </w:rPr>
         <w:tab/>
-      </w:r>
-      <w:r>
-        <w:rPr>
-          <w:cs/>
-        </w:rPr>
         <w:t>มีหน้าที่ทำนายและสถิติด้านความสามารถทางวิชาชีพของนักศึกษาในอนาคต</w:t>
       </w:r>
     </w:p>
@@ -2667,11 +2584,6 @@
           <w:cs/>
         </w:rPr>
         <w:tab/>
-      </w:r>
-      <w:r>
-        <w:rPr>
-          <w:cs/>
-        </w:rPr>
         <w:t xml:space="preserve">เป็นส่วนที่ทำหน้าที่ในการแสดงผลข้อมูลและเป็น </w:t>
       </w:r>
       <w:r>
@@ -2688,9 +2600,6 @@
       <w:pPr>
         <w:spacing w:after="0"/>
         <w:ind w:left="630"/>
-        <w:rPr>
-          <w:rFonts w:hint="cs"/>
-        </w:rPr>
       </w:pPr>
     </w:p>
     <w:p>
@@ -2746,11 +2655,6 @@
           <w:cs/>
         </w:rPr>
         <w:tab/>
-      </w:r>
-      <w:r>
-        <w:rPr>
-          <w:cs/>
-        </w:rPr>
         <w:t xml:space="preserve">จากการทดลองใช้งานจริงพบว่าการจับกลุ่มแบบนี้ทำให้บางวิชาที่ควรอยู่หมวดเดียวกันดันอยู่คนละหมวดเช่น </w:t>
       </w:r>
       <w:r>
@@ -2771,12 +2675,26 @@
         </w:rPr>
         <w:t>2 นั้นจะอยู่กันคนละหมวดกันถ้าปรับการจัดหมวดหมู่อยู่ที่ มากกว่า 90% แต่ถ้าปรับอยู่ที่ 80% จะจัดหมวดหมู่กันได้</w:t>
       </w:r>
-    </w:p>
-    <w:p>
-      <w:r>
-        <w:rPr>
-          <w:cs/>
-        </w:rPr>
+      <w:r>
+        <w:rPr>
+          <w:rFonts w:hint="cs"/>
+          <w:cs/>
+        </w:rPr>
+        <w:t xml:space="preserve">ปัจจุบันได้แก้ไขปัญหาโดยการปรับให้ตัววิชาจับกลุ่มกันอยู่ที่ </w:t>
+      </w:r>
+      <w:r>
+        <w:t>90%</w:t>
+      </w:r>
+    </w:p>
+    <w:p/>
+    <w:p/>
+    <w:p/>
+    <w:p>
+      <w:r>
+        <w:rPr>
+          <w:cs/>
+        </w:rPr>
+        <w:lastRenderedPageBreak/>
         <w:t xml:space="preserve">2 การเพิ่ม </w:t>
       </w:r>
       <w:r>
@@ -2883,18 +2801,37 @@
           <w:rFonts w:hint="cs"/>
           <w:cs/>
         </w:rPr>
-        <w:lastRenderedPageBreak/>
-        <w:t>ปัญหา</w:t>
-      </w:r>
-      <w:r>
-        <w:rPr>
-          <w:rFonts w:hint="cs"/>
-          <w:cs/>
-        </w:rPr>
-        <w:t xml:space="preserve"> ณ ปัจจุบัน</w:t>
-      </w:r>
-    </w:p>
-    <w:p>
+        <w:t>ปัญหา ณ ปัจจุบัน</w:t>
+      </w:r>
+    </w:p>
+    <w:p>
+      <w:pPr>
+        <w:ind w:left="720"/>
+      </w:pPr>
+      <w:r>
+        <w:rPr>
+          <w:rFonts w:hint="cs"/>
+          <w:cs/>
+        </w:rPr>
+        <w:t xml:space="preserve">1. ข้อมูลในการสร้างโมเดลมีไม่เพียงพอ ทำให้การทำงานในส่วนของ </w:t>
+      </w:r>
+      <w:r>
+        <w:t xml:space="preserve">job prediction </w:t>
+      </w:r>
+      <w:r>
+        <w:rPr>
+          <w:rFonts w:hint="cs"/>
+          <w:cs/>
+        </w:rPr>
+        <w:t>ยังคงต้องรอข้อมูลจากอาจารย์ที่ปรึกษาก่อน</w:t>
+      </w:r>
+    </w:p>
+    <w:p>
+      <w:pPr>
+        <w:rPr>
+          <w:cs/>
+        </w:rPr>
+      </w:pPr>
       <w:r>
         <w:rPr>
           <w:cs/>
@@ -2906,26 +2843,28 @@
           <w:rFonts w:hint="cs"/>
           <w:cs/>
         </w:rPr>
-        <w:t xml:space="preserve">1. ข้อมูลในการสร้างโมเดลมีไม่เพียงพอ ทำให้การทำงานในส่วนของ </w:t>
-      </w:r>
-      <w:r>
-        <w:t xml:space="preserve">job prediction </w:t>
-      </w:r>
-      <w:r>
-        <w:rPr>
-          <w:rFonts w:hint="cs"/>
-          <w:cs/>
-        </w:rPr>
-        <w:t>ยังคงต้องรอข้อมูลจากอาจารย์ที่ปรึกษาก่อน</w:t>
-      </w:r>
-    </w:p>
-    <w:p>
-      <w:pPr>
-        <w:rPr>
-          <w:rFonts w:hint="cs"/>
-          <w:cs/>
-        </w:rPr>
-      </w:pPr>
+        <w:t xml:space="preserve">2. การเทรนข้อมูลมีการเทรนใหม่ทุกรอบ ทำให้ผลลัพธ์ออกมามีค่าที่ไม่นิ่ง </w:t>
+      </w:r>
+    </w:p>
+    <w:p>
+      <w:pPr>
+        <w:pStyle w:val="Heading2"/>
+        <w:rPr>
+          <w:b/>
+          <w:bCs/>
+        </w:rPr>
+      </w:pPr>
+      <w:r>
+        <w:rPr>
+          <w:rFonts w:hint="cs"/>
+          <w:b/>
+          <w:bCs/>
+          <w:cs/>
+        </w:rPr>
+        <w:t>สิ่งที่จะดำเนินการต่อไป</w:t>
+      </w:r>
+    </w:p>
+    <w:p>
       <w:r>
         <w:rPr>
           <w:cs/>
@@ -2937,98 +2876,105 @@
           <w:rFonts w:hint="cs"/>
           <w:cs/>
         </w:rPr>
-        <w:t xml:space="preserve">2. การเทรนข้อมูลมีการเทรนใหม่ทุกรอบ ทำให้ผลลัพธ์ออกมามีค่าที่ไม่นิ่ง </w:t>
-      </w:r>
-    </w:p>
-    <w:p>
-      <w:pPr>
-        <w:pStyle w:val="Heading2"/>
-        <w:rPr>
-          <w:b/>
-          <w:bCs/>
-        </w:rPr>
-      </w:pPr>
-      <w:r>
-        <w:rPr>
-          <w:rFonts w:hint="cs"/>
-          <w:b/>
-          <w:bCs/>
-          <w:cs/>
-        </w:rPr>
-        <w:t>สิ่งที่จะดำเนินการต่อไป</w:t>
-      </w:r>
-    </w:p>
-    <w:p>
-      <w:r>
-        <w:rPr>
-          <w:cs/>
-        </w:rPr>
+        <w:t xml:space="preserve">1. </w:t>
+      </w:r>
+      <w:r>
+        <w:rPr>
+          <w:rFonts w:hint="cs"/>
+          <w:cs/>
+        </w:rPr>
+        <w:t>เขียนบทที่ 2 ของรายงานในส่วนของเอกสารที่เกี่ยวข้อง</w:t>
+      </w:r>
+    </w:p>
+    <w:p>
+      <w:pPr>
+        <w:ind w:left="720"/>
+        <w:rPr>
+          <w:cs/>
+        </w:rPr>
+      </w:pPr>
+      <w:r>
+        <w:rPr>
+          <w:rFonts w:hint="cs"/>
+          <w:cs/>
+        </w:rPr>
+        <w:t>2.</w:t>
+      </w:r>
+      <w:r>
+        <w:rPr>
+          <w:rFonts w:hint="cs"/>
+          <w:cs/>
+        </w:rPr>
+        <w:t xml:space="preserve"> </w:t>
+      </w:r>
+      <w:r>
+        <w:rPr>
+          <w:rFonts w:hint="cs"/>
+          <w:cs/>
+        </w:rPr>
+        <w:t xml:space="preserve">ปรับแก้การเทรนใหม่ของโมเดล </w:t>
+      </w:r>
+      <w:r>
+        <w:rPr>
+          <w:rFonts w:hint="cs"/>
+          <w:cs/>
+        </w:rPr>
+        <w:t xml:space="preserve">โดยหาทางปรับให้การทำงานทั้งหมดเร็วขึ้นและมีประสิทธิภาพมากขึ้น เช่น นำ </w:t>
+      </w:r>
+      <w:r>
+        <w:t xml:space="preserve">Model </w:t>
+      </w:r>
+      <w:r>
+        <w:rPr>
+          <w:rFonts w:hint="cs"/>
+          <w:cs/>
+        </w:rPr>
+        <w:t xml:space="preserve">ที่ </w:t>
+      </w:r>
+      <w:r>
+        <w:t xml:space="preserve">train </w:t>
+      </w:r>
+      <w:r>
+        <w:rPr>
+          <w:rFonts w:hint="cs"/>
+          <w:cs/>
+        </w:rPr>
+        <w:t xml:space="preserve">เสร็จแล้วนำไปเก็บไว้ในที่ ที่สามารถเรียกใช้งาน แก้ไข หรือ </w:t>
+      </w:r>
+      <w:r>
+        <w:t xml:space="preserve">Maintains </w:t>
+      </w:r>
+      <w:r>
+        <w:rPr>
+          <w:rFonts w:hint="cs"/>
+          <w:cs/>
+        </w:rPr>
+        <w:t xml:space="preserve">ตัวของ </w:t>
+      </w:r>
+      <w:r>
+        <w:t xml:space="preserve">Model </w:t>
+      </w:r>
+      <w:r>
+        <w:rPr>
+          <w:rFonts w:hint="cs"/>
+          <w:cs/>
+        </w:rPr>
+        <w:t>ได้ตลอดเวลา</w:t>
+      </w:r>
+    </w:p>
+    <w:p>
+      <w:r>
         <w:tab/>
       </w:r>
-      <w:r>
-        <w:rPr>
-          <w:rFonts w:hint="cs"/>
-          <w:cs/>
-        </w:rPr>
-        <w:t xml:space="preserve">1. </w:t>
-      </w:r>
-      <w:r>
-        <w:rPr>
-          <w:rFonts w:hint="cs"/>
-          <w:cs/>
-        </w:rPr>
-        <w:t>เขียนบทที่ 2 ของรายงานในส่วนของเอกสารที่เกี่ยวข้อง</w:t>
-      </w:r>
-    </w:p>
-    <w:p>
-      <w:pPr>
-        <w:rPr>
-          <w:rFonts w:hint="cs"/>
-        </w:rPr>
-      </w:pPr>
-      <w:r>
-        <w:rPr>
-          <w:cs/>
-        </w:rPr>
-        <w:tab/>
-      </w:r>
-      <w:r>
-        <w:rPr>
-          <w:rFonts w:hint="cs"/>
-          <w:cs/>
-        </w:rPr>
-        <w:t>2.</w:t>
-      </w:r>
-      <w:r>
-        <w:rPr>
-          <w:rFonts w:hint="cs"/>
-          <w:cs/>
-        </w:rPr>
-        <w:t xml:space="preserve"> </w:t>
-      </w:r>
-      <w:r>
-        <w:rPr>
-          <w:rFonts w:hint="cs"/>
-          <w:cs/>
-        </w:rPr>
-        <w:t xml:space="preserve">ปรับแก้การเทรนใหม่ของโมเดล </w:t>
-      </w:r>
-    </w:p>
-    <w:p>
-      <w:pPr>
-        <w:rPr>
-          <w:rFonts w:hint="cs"/>
-          <w:cs/>
-        </w:rPr>
-      </w:pPr>
-    </w:p>
-    <w:p>
-      <w:pPr>
-        <w:rPr>
-          <w:rFonts w:hint="cs"/>
-        </w:rPr>
-      </w:pPr>
-    </w:p>
+    </w:p>
+    <w:p>
+      <w:pPr>
+        <w:rPr>
+          <w:cs/>
+        </w:rPr>
+      </w:pPr>
+    </w:p>
+    <w:p/>
     <w:sectPr>
       <w:headerReference w:type="default" r:id="rId14"/>
       <w:footerReference w:type="default" r:id="rId15"/>
@@ -4510,11 +4456,13 @@
     <w:rsid w:val="006337B7"/>
     <w:rsid w:val="00714C7A"/>
     <w:rsid w:val="009633F9"/>
+    <w:rsid w:val="00A02D27"/>
     <w:rsid w:val="00CD0B99"/>
     <w:rsid w:val="00D5240D"/>
     <w:rsid w:val="00DD3426"/>
     <w:rsid w:val="00F40A56"/>
     <w:rsid w:val="00FC5607"/>
+    <w:rsid w:val="00FD5B29"/>
   </w:rsids>
   <m:mathPr>
     <m:mathFont m:val="Cambria Math"/>
@@ -5306,6 +5254,15 @@
 </file>
 
 <file path=customXml/item1.xml><?xml version="1.0" encoding="utf-8"?>
+<?mso-contentType ?>
+<FormTemplates xmlns="http://schemas.microsoft.com/sharepoint/v3/contenttype/forms">
+  <Display>DocumentLibraryForm</Display>
+  <Edit>DocumentLibraryForm</Edit>
+  <New>DocumentLibraryForm</New>
+</FormTemplates>
+</file>
+
+<file path=customXml/item2.xml><?xml version="1.0" encoding="utf-8"?>
 <p:properties xmlns:p="http://schemas.microsoft.com/office/2006/metadata/properties" xmlns:xsi="http://www.w3.org/2001/XMLSchema-instance" xmlns:pc="http://schemas.microsoft.com/office/infopath/2007/PartnerControls">
   <documentManagement>
     <TaxCatchAll xmlns="7cc98989-72c3-446c-ae77-edbe8b0d3d4f" xsi:nil="true"/>
@@ -5316,7 +5273,7 @@
 </p:properties>
 </file>
 
-<file path=customXml/item2.xml><?xml version="1.0" encoding="utf-8"?>
+<file path=customXml/item3.xml><?xml version="1.0" encoding="utf-8"?>
 <ct:contentTypeSchema xmlns:ct="http://schemas.microsoft.com/office/2006/metadata/contentType" xmlns:ma="http://schemas.microsoft.com/office/2006/metadata/properties/metaAttributes" ct:_="" ma:_="" ma:contentTypeName="Document" ma:contentTypeID="0x0101007267994F6C12934997A7C41CCCE4D640" ma:contentTypeVersion="10" ma:contentTypeDescription="Create a new document." ma:contentTypeScope="" ma:versionID="c4f10ff9a3aba4fb3d82ed749febfa94">
   <xsd:schema xmlns:xsd="http://www.w3.org/2001/XMLSchema" xmlns:xs="http://www.w3.org/2001/XMLSchema" xmlns:p="http://schemas.microsoft.com/office/2006/metadata/properties" xmlns:ns2="68b1a8ec-1e8e-42ad-b7ec-0f1faacbbc5d" xmlns:ns3="7cc98989-72c3-446c-ae77-edbe8b0d3d4f" targetNamespace="http://schemas.microsoft.com/office/2006/metadata/properties" ma:root="true" ma:fieldsID="107c339d6b6e90b5f8442fe6f4ef6f0f" ns2:_="" ns3:_="">
     <xsd:import namespace="68b1a8ec-1e8e-42ad-b7ec-0f1faacbbc5d"/>
@@ -5507,16 +5464,15 @@
 </ct:contentTypeSchema>
 </file>
 
-<file path=customXml/item3.xml><?xml version="1.0" encoding="utf-8"?>
-<?mso-contentType ?>
-<FormTemplates xmlns="http://schemas.microsoft.com/sharepoint/v3/contenttype/forms">
-  <Display>DocumentLibraryForm</Display>
-  <Edit>DocumentLibraryForm</Edit>
-  <New>DocumentLibraryForm</New>
-</FormTemplates>
+<file path=customXml/itemProps1.xml><?xml version="1.0" encoding="utf-8"?>
+<ds:datastoreItem xmlns:ds="http://schemas.openxmlformats.org/officeDocument/2006/customXml" ds:itemID="{EE20C0BC-7DE5-4F7A-8B77-34EDCADDBDDF}">
+  <ds:schemaRefs>
+    <ds:schemaRef ds:uri="http://schemas.microsoft.com/sharepoint/v3/contenttype/forms"/>
+  </ds:schemaRefs>
+</ds:datastoreItem>
 </file>
 
-<file path=customXml/itemProps1.xml><?xml version="1.0" encoding="utf-8"?>
+<file path=customXml/itemProps2.xml><?xml version="1.0" encoding="utf-8"?>
 <ds:datastoreItem xmlns:ds="http://schemas.openxmlformats.org/officeDocument/2006/customXml" ds:itemID="{CF6C7B6E-D565-4068-8C0D-6DB1020E83D5}">
   <ds:schemaRefs>
     <ds:schemaRef ds:uri="http://schemas.microsoft.com/office/2006/metadata/properties"/>
@@ -5527,7 +5483,7 @@
 </ds:datastoreItem>
 </file>
 
-<file path=customXml/itemProps2.xml><?xml version="1.0" encoding="utf-8"?>
+<file path=customXml/itemProps3.xml><?xml version="1.0" encoding="utf-8"?>
 <ds:datastoreItem xmlns:ds="http://schemas.openxmlformats.org/officeDocument/2006/customXml" ds:itemID="{2B065B99-F4E0-4526-929E-D1F29F205C2A}">
   <ds:schemaRefs>
     <ds:schemaRef ds:uri="http://schemas.microsoft.com/office/2006/metadata/contentType"/>
@@ -5544,12 +5500,4 @@
     <ds:schemaRef ds:uri="http://schemas.microsoft.com/internal/obd"/>
   </ds:schemaRefs>
 </ds:datastoreItem>
-</file>
-
-<file path=customXml/itemProps3.xml><?xml version="1.0" encoding="utf-8"?>
-<ds:datastoreItem xmlns:ds="http://schemas.openxmlformats.org/officeDocument/2006/customXml" ds:itemID="{EE20C0BC-7DE5-4F7A-8B77-34EDCADDBDDF}">
-  <ds:schemaRefs>
-    <ds:schemaRef ds:uri="http://schemas.microsoft.com/sharepoint/v3/contenttype/forms"/>
-  </ds:schemaRefs>
-</ds:datastoreItem>
 </file>
</xml_diff>

<commit_message>
update doc for progress 4.
</commit_message>
<xml_diff>
--- a/Report/Progress4/CE-01 Progress Report 2565 v0.1.docx
+++ b/Report/Progress4/CE-01 Progress Report 2565 v0.1.docx
@@ -471,7 +471,7 @@
         <w:rPr>
           <w:u w:val="dotted"/>
         </w:rPr>
-        <w:t>12</w:t>
+        <w:t>34</w:t>
       </w:r>
       <w:r>
         <w:rPr>
@@ -4457,6 +4457,7 @@
     <w:rsid w:val="00714C7A"/>
     <w:rsid w:val="009633F9"/>
     <w:rsid w:val="00A02D27"/>
+    <w:rsid w:val="00B13B8A"/>
     <w:rsid w:val="00CD0B99"/>
     <w:rsid w:val="00D5240D"/>
     <w:rsid w:val="00DD3426"/>
@@ -5254,15 +5255,6 @@
 </file>
 
 <file path=customXml/item1.xml><?xml version="1.0" encoding="utf-8"?>
-<?mso-contentType ?>
-<FormTemplates xmlns="http://schemas.microsoft.com/sharepoint/v3/contenttype/forms">
-  <Display>DocumentLibraryForm</Display>
-  <Edit>DocumentLibraryForm</Edit>
-  <New>DocumentLibraryForm</New>
-</FormTemplates>
-</file>
-
-<file path=customXml/item2.xml><?xml version="1.0" encoding="utf-8"?>
 <p:properties xmlns:p="http://schemas.microsoft.com/office/2006/metadata/properties" xmlns:xsi="http://www.w3.org/2001/XMLSchema-instance" xmlns:pc="http://schemas.microsoft.com/office/infopath/2007/PartnerControls">
   <documentManagement>
     <TaxCatchAll xmlns="7cc98989-72c3-446c-ae77-edbe8b0d3d4f" xsi:nil="true"/>
@@ -5271,6 +5263,15 @@
     </lcf76f155ced4ddcb4097134ff3c332f>
   </documentManagement>
 </p:properties>
+</file>
+
+<file path=customXml/item2.xml><?xml version="1.0" encoding="utf-8"?>
+<?mso-contentType ?>
+<FormTemplates xmlns="http://schemas.microsoft.com/sharepoint/v3/contenttype/forms">
+  <Display>DocumentLibraryForm</Display>
+  <Edit>DocumentLibraryForm</Edit>
+  <New>DocumentLibraryForm</New>
+</FormTemplates>
 </file>
 
 <file path=customXml/item3.xml><?xml version="1.0" encoding="utf-8"?>
@@ -5465,20 +5466,20 @@
 </file>
 
 <file path=customXml/itemProps1.xml><?xml version="1.0" encoding="utf-8"?>
-<ds:datastoreItem xmlns:ds="http://schemas.openxmlformats.org/officeDocument/2006/customXml" ds:itemID="{EE20C0BC-7DE5-4F7A-8B77-34EDCADDBDDF}">
-  <ds:schemaRefs>
-    <ds:schemaRef ds:uri="http://schemas.microsoft.com/sharepoint/v3/contenttype/forms"/>
-  </ds:schemaRefs>
-</ds:datastoreItem>
-</file>
-
-<file path=customXml/itemProps2.xml><?xml version="1.0" encoding="utf-8"?>
 <ds:datastoreItem xmlns:ds="http://schemas.openxmlformats.org/officeDocument/2006/customXml" ds:itemID="{CF6C7B6E-D565-4068-8C0D-6DB1020E83D5}">
   <ds:schemaRefs>
     <ds:schemaRef ds:uri="http://schemas.microsoft.com/office/2006/metadata/properties"/>
     <ds:schemaRef ds:uri="http://schemas.microsoft.com/office/infopath/2007/PartnerControls"/>
     <ds:schemaRef ds:uri="7cc98989-72c3-446c-ae77-edbe8b0d3d4f"/>
     <ds:schemaRef ds:uri="68b1a8ec-1e8e-42ad-b7ec-0f1faacbbc5d"/>
+  </ds:schemaRefs>
+</ds:datastoreItem>
+</file>
+
+<file path=customXml/itemProps2.xml><?xml version="1.0" encoding="utf-8"?>
+<ds:datastoreItem xmlns:ds="http://schemas.openxmlformats.org/officeDocument/2006/customXml" ds:itemID="{EE20C0BC-7DE5-4F7A-8B77-34EDCADDBDDF}">
+  <ds:schemaRefs>
+    <ds:schemaRef ds:uri="http://schemas.microsoft.com/sharepoint/v3/contenttype/forms"/>
   </ds:schemaRefs>
 </ds:datastoreItem>
 </file>

</xml_diff>